<commit_message>
Doc update, code review and new images
</commit_message>
<xml_diff>
--- a/docs/diaries/I4_Diario_Barcoin_05_02_2019.docx
+++ b/docs/diaries/I4_Diario_Barcoin_05_02_2019.docx
@@ -104,9 +104,19 @@
       </w:tr>
     </w:tbl>
     <w:p>
+      <w:pPr>
+        <w:tabs>
+          <w:tab w:val="left" w:pos="7450"/>
+        </w:tabs>
+      </w:pPr>
       <w:r>
         <w:t xml:space="preserve"> </w:t>
       </w:r>
+      <w:r>
+        <w:tab/>
+      </w:r>
+      <w:bookmarkStart w:id="0" w:name="_GoBack"/>
+      <w:bookmarkEnd w:id="0"/>
     </w:p>
     <w:tbl>
       <w:tblPr>
@@ -223,8 +233,6 @@
               </w:rPr>
               <w:t xml:space="preserve"> Ho aggiornato infine il diario di progetto.</w:t>
             </w:r>
-            <w:bookmarkStart w:id="0" w:name="_GoBack"/>
-            <w:bookmarkEnd w:id="0"/>
           </w:p>
         </w:tc>
       </w:tr>
@@ -550,27 +558,14 @@
     <w:r>
       <w:t>/</w:t>
     </w:r>
-    <w:r>
-      <w:fldChar w:fldCharType="begin"/>
-    </w:r>
-    <w:r>
-      <w:instrText xml:space="preserve"> NUMPAGES  \* Arabic  \* MERGEFORMAT </w:instrText>
-    </w:r>
-    <w:r>
-      <w:fldChar w:fldCharType="separate"/>
-    </w:r>
-    <w:r>
-      <w:rPr>
-        <w:noProof/>
-      </w:rPr>
-      <w:t>1</w:t>
-    </w:r>
-    <w:r>
-      <w:rPr>
-        <w:noProof/>
-      </w:rPr>
-      <w:fldChar w:fldCharType="end"/>
-    </w:r>
+    <w:fldSimple w:instr=" NUMPAGES  \* Arabic  \* MERGEFORMAT ">
+      <w:r>
+        <w:rPr>
+          <w:noProof/>
+        </w:rPr>
+        <w:t>1</w:t>
+      </w:r>
+    </w:fldSimple>
   </w:p>
 </w:ftr>
 </file>
@@ -4120,7 +4115,7 @@
 </file>
 
 <file path=customXml/itemProps1.xml><?xml version="1.0" encoding="utf-8"?>
-<ds:datastoreItem xmlns:ds="http://schemas.openxmlformats.org/officeDocument/2006/customXml" ds:itemID="{AE9F3398-9952-4F88-8987-BBAB1695B153}">
+<ds:datastoreItem xmlns:ds="http://schemas.openxmlformats.org/officeDocument/2006/customXml" ds:itemID="{A5E60F34-3ACA-4ABF-AD8F-33BDE1158D6A}">
   <ds:schemaRefs>
     <ds:schemaRef ds:uri="http://schemas.openxmlformats.org/officeDocument/2006/bibliography"/>
   </ds:schemaRefs>

</xml_diff>